<commit_message>
corrigiendo cosas de los archivos de lb
</commit_message>
<xml_diff>
--- a/EHP_LineaBase/EHP_LB_CASOS_DE_PRUEBA.docx
+++ b/EHP_LineaBase/EHP_LB_CASOS_DE_PRUEBA.docx
@@ -37,6 +37,20 @@
           <w:lang w:val="es-ES_tradnl"/>
         </w:rPr>
         <w:t>Tag asociado:</w:t>
+      </w:r>
+      <w:r>
+        <w:rPr>
+          <w:u w:val="single"/>
+          <w:lang w:val="es-ES_tradnl"/>
+        </w:rPr>
+        <w:t xml:space="preserve"> </w:t>
+      </w:r>
+      <w:r>
+        <w:rPr>
+          <w:u w:val="single"/>
+          <w:lang w:val="es-ES_tradnl"/>
+        </w:rPr>
+        <w:t>LÍNEA BASE CASOS DE PRUEBA</w:t>
       </w:r>
     </w:p>
     <w:p>
@@ -67,7 +81,7 @@
       <w:pPr>
         <w:rPr>
           <w:u w:val="single"/>
-          <w:lang w:val="es-ES_tradnl"/>
+          <w:lang w:val="es-ES"/>
         </w:rPr>
       </w:pPr>
     </w:p>

</xml_diff>